<commit_message>
CUI exists then insuccess
</commit_message>
<xml_diff>
--- a/backend/facturi/factura_STC_42.docx
+++ b/backend/facturi/factura_STC_42.docx
@@ -48,27 +48,7 @@
     </w:p>
     <w:p>
       <w:r>
-        <w:t>Denumire: IDENTITY LEARNING  SRL</w:t>
-      </w:r>
-    </w:p>
-    <w:p>
-      <w:r>
-        <w:t>CUI/Tax ID no: 22686237</w:t>
-      </w:r>
-    </w:p>
-    <w:p>
-      <w:r>
-        <w:t>Adresa/Adress: JUD. ILFOV, ORŞ. MĂGURELE, STR. CIOCÂRLIEI, NR.11, C2</w:t>
-      </w:r>
-    </w:p>
-    <w:p>
-      <w:r>
-        <w:t>Registrul comertului/Registration no: J23/3344/2017</w:t>
-      </w:r>
-    </w:p>
-    <w:p>
-      <w:r>
-        <w:t>Email: rares.goiceanu@arsek.ro</w:t>
+        <w:t>Persoana fizica</w:t>
       </w:r>
     </w:p>
     <w:p>

</xml_diff>